<commit_message>
requirement and meting not
</commit_message>
<xml_diff>
--- a/Requirements/Spring '18 Client Requirements.docx
+++ b/Requirements/Spring '18 Client Requirements.docx
@@ -1,6 +1,6 @@
 
 <file path=word/document.xml><?xml version="1.0" encoding="utf-8"?>
-<w:document xmlns:wpc="http://schemas.microsoft.com/office/word/2010/wordprocessingCanvas" xmlns:cx="http://schemas.microsoft.com/office/drawing/2014/chartex" xmlns:cx1="http://schemas.microsoft.com/office/drawing/2015/9/8/chartex" xmlns:cx2="http://schemas.microsoft.com/office/drawing/2015/10/21/chartex" xmlns:cx3="http://schemas.microsoft.com/office/drawing/2016/5/9/chartex" xmlns:cx4="http://schemas.microsoft.com/office/drawing/2016/5/10/chartex" xmlns:cx5="http://schemas.microsoft.com/office/drawing/2016/5/11/chartex" xmlns:cx6="http://schemas.microsoft.com/office/drawing/2016/5/12/chartex" xmlns:cx7="http://schemas.microsoft.com/office/drawing/2016/5/13/chartex" xmlns:cx8="http://schemas.microsoft.com/office/drawing/2016/5/14/chartex" xmlns:mc="http://schemas.openxmlformats.org/markup-compatibility/2006" xmlns:aink="http://schemas.microsoft.com/office/drawing/2016/ink" xmlns:am3d="http://schemas.microsoft.com/office/drawing/2017/model3d" xmlns:o="urn:schemas-microsoft-com:office:office" xmlns:r="http://schemas.openxmlformats.org/officeDocument/2006/relationships" xmlns:m="http://schemas.openxmlformats.org/officeDocument/2006/math" xmlns:v="urn:schemas-microsoft-com:vml" xmlns:wp14="http://schemas.microsoft.com/office/word/2010/wordprocessingDrawing" xmlns:wp="http://schemas.openxmlformats.org/drawingml/2006/wordprocessingDrawing" xmlns:w10="urn:schemas-microsoft-com:office:word" xmlns:w="http://schemas.openxmlformats.org/wordprocessingml/2006/main" xmlns:w14="http://schemas.microsoft.com/office/word/2010/wordml" xmlns:w15="http://schemas.microsoft.com/office/word/2012/wordml" xmlns:w16cid="http://schemas.microsoft.com/office/word/2016/wordml/cid" xmlns:w16se="http://schemas.microsoft.com/office/word/2015/wordml/symex" xmlns:wpg="http://schemas.microsoft.com/office/word/2010/wordprocessingGroup" xmlns:wpi="http://schemas.microsoft.com/office/word/2010/wordprocessingInk" xmlns:wne="http://schemas.microsoft.com/office/word/2006/wordml" xmlns:wps="http://schemas.microsoft.com/office/word/2010/wordprocessingShape" mc:Ignorable="w14 w15 w16se w16cid wp14">
+<w:document xmlns:wpc="http://schemas.microsoft.com/office/word/2010/wordprocessingCanvas" xmlns:mo="http://schemas.microsoft.com/office/mac/office/2008/main" xmlns:mc="http://schemas.openxmlformats.org/markup-compatibility/2006" xmlns:mv="urn:schemas-microsoft-com:mac:vml" xmlns:o="urn:schemas-microsoft-com:office:office" xmlns:r="http://schemas.openxmlformats.org/officeDocument/2006/relationships" xmlns:m="http://schemas.openxmlformats.org/officeDocument/2006/math" xmlns:v="urn:schemas-microsoft-com:vml" xmlns:wp14="http://schemas.microsoft.com/office/word/2010/wordprocessingDrawing" xmlns:wp="http://schemas.openxmlformats.org/drawingml/2006/wordprocessingDrawing" xmlns:w10="urn:schemas-microsoft-com:office:word" xmlns:w="http://schemas.openxmlformats.org/wordprocessingml/2006/main" xmlns:w14="http://schemas.microsoft.com/office/word/2010/wordml" xmlns:w15="http://schemas.microsoft.com/office/word/2012/wordml" xmlns:wpg="http://schemas.microsoft.com/office/word/2010/wordprocessingGroup" xmlns:wpi="http://schemas.microsoft.com/office/word/2010/wordprocessingInk" xmlns:wne="http://schemas.microsoft.com/office/word/2006/wordml" xmlns:wps="http://schemas.microsoft.com/office/word/2010/wordprocessingShape" mc:Ignorable="w14 w15 wp14">
   <w:body>
     <w:p>
       <w:pPr>
@@ -13,9 +13,6 @@
           <w:lang w:val="en"/>
         </w:rPr>
       </w:pPr>
-      <w:bookmarkStart w:id="0" w:name="_GoBack"/>
-      <w:bookmarkEnd w:id="0"/>
-      <w:proofErr w:type="spellStart"/>
       <w:r>
         <w:rPr>
           <w:rFonts w:ascii="Times New Roman" w:eastAsia="Times New Roman" w:hAnsi="Times New Roman" w:cs="Times New Roman"/>
@@ -25,10 +22,11 @@
           <w:szCs w:val="24"/>
           <w:lang w:val="en"/>
         </w:rPr>
-        <w:t>Nabilah</w:t>
-      </w:r>
-      <w:proofErr w:type="spellEnd"/>
-      <w:r>
+        <w:t>Nabilah Lasker</w:t>
+      </w:r>
+    </w:p>
+    <w:p>
+      <w:pPr>
         <w:rPr>
           <w:rFonts w:ascii="Times New Roman" w:eastAsia="Times New Roman" w:hAnsi="Times New Roman" w:cs="Times New Roman"/>
           <w:b/>
@@ -37,11 +35,8 @@
           <w:szCs w:val="24"/>
           <w:lang w:val="en"/>
         </w:rPr>
-        <w:t xml:space="preserve"> Lasker</w:t>
-      </w:r>
-    </w:p>
-    <w:p>
-      <w:pPr>
+      </w:pPr>
+      <w:r>
         <w:rPr>
           <w:rFonts w:ascii="Times New Roman" w:eastAsia="Times New Roman" w:hAnsi="Times New Roman" w:cs="Times New Roman"/>
           <w:b/>
@@ -50,44 +45,8 @@
           <w:szCs w:val="24"/>
           <w:lang w:val="en"/>
         </w:rPr>
-      </w:pPr>
-      <w:proofErr w:type="spellStart"/>
-      <w:r>
-        <w:rPr>
-          <w:rFonts w:ascii="Times New Roman" w:eastAsia="Times New Roman" w:hAnsi="Times New Roman" w:cs="Times New Roman"/>
-          <w:b/>
-          <w:bCs/>
-          <w:sz w:val="24"/>
-          <w:szCs w:val="24"/>
-          <w:lang w:val="en"/>
-        </w:rPr>
-        <w:t>Codjoe</w:t>
-      </w:r>
-      <w:proofErr w:type="spellEnd"/>
-      <w:r>
-        <w:rPr>
-          <w:rFonts w:ascii="Times New Roman" w:eastAsia="Times New Roman" w:hAnsi="Times New Roman" w:cs="Times New Roman"/>
-          <w:b/>
-          <w:bCs/>
-          <w:sz w:val="24"/>
-          <w:szCs w:val="24"/>
-          <w:lang w:val="en"/>
-        </w:rPr>
-        <w:t xml:space="preserve"> Jean-Paul </w:t>
-      </w:r>
-      <w:proofErr w:type="spellStart"/>
-      <w:r>
-        <w:rPr>
-          <w:rFonts w:ascii="Times New Roman" w:eastAsia="Times New Roman" w:hAnsi="Times New Roman" w:cs="Times New Roman"/>
-          <w:b/>
-          <w:bCs/>
-          <w:sz w:val="24"/>
-          <w:szCs w:val="24"/>
-          <w:lang w:val="en"/>
-        </w:rPr>
-        <w:t>Gamadeku</w:t>
-      </w:r>
-      <w:proofErr w:type="spellEnd"/>
+        <w:t>Codjoe Jean-Paul Gamadeku</w:t>
+      </w:r>
     </w:p>
     <w:p>
       <w:pPr>
@@ -336,6 +295,54 @@
     </w:p>
     <w:p>
       <w:pPr>
+        <w:pStyle w:val="ListParagraph"/>
+        <w:numPr>
+          <w:ilvl w:val="0"/>
+          <w:numId w:val="1"/>
+        </w:numPr>
+        <w:rPr>
+          <w:sz w:val="24"/>
+          <w:szCs w:val="24"/>
+          <w:lang w:val="en"/>
+        </w:rPr>
+      </w:pPr>
+      <w:r>
+        <w:rPr>
+          <w:rFonts w:ascii="Times New Roman" w:eastAsia="Times New Roman" w:hAnsi="Times New Roman" w:cs="Times New Roman"/>
+          <w:sz w:val="24"/>
+          <w:szCs w:val="24"/>
+          <w:lang w:val="en"/>
+        </w:rPr>
+        <w:t>Remap I-Building and 3000-Building</w:t>
+      </w:r>
+    </w:p>
+    <w:p>
+      <w:pPr>
+        <w:pStyle w:val="ListParagraph"/>
+        <w:numPr>
+          <w:ilvl w:val="0"/>
+          <w:numId w:val="1"/>
+        </w:numPr>
+        <w:rPr>
+          <w:sz w:val="24"/>
+          <w:szCs w:val="24"/>
+          <w:lang w:val="en"/>
+        </w:rPr>
+      </w:pPr>
+      <w:r>
+        <w:rPr>
+          <w:rFonts w:ascii="Times New Roman" w:eastAsia="Times New Roman" w:hAnsi="Times New Roman" w:cs="Times New Roman"/>
+          <w:sz w:val="24"/>
+          <w:szCs w:val="24"/>
+          <w:lang w:val="en"/>
+        </w:rPr>
+        <w:t xml:space="preserve">Map out in detailed 1000 building / resident life </w:t>
+      </w:r>
+      <w:bookmarkStart w:id="0" w:name="_GoBack"/>
+      <w:bookmarkEnd w:id="0"/>
+    </w:p>
+    <w:p>
+      <w:pPr>
         <w:rPr>
           <w:rFonts w:ascii="Times New Roman" w:eastAsia="Times New Roman" w:hAnsi="Times New Roman" w:cs="Times New Roman"/>
           <w:i/>
@@ -443,6 +450,29 @@
     </w:p>
     <w:p>
       <w:pPr>
+        <w:pStyle w:val="ListParagraph"/>
+        <w:numPr>
+          <w:ilvl w:val="0"/>
+          <w:numId w:val="5"/>
+        </w:numPr>
+        <w:rPr>
+          <w:highlight w:val="yellow"/>
+          <w:lang w:val="en"/>
+        </w:rPr>
+      </w:pPr>
+      <w:r>
+        <w:rPr>
+          <w:rFonts w:ascii="Times New Roman" w:eastAsia="Times New Roman" w:hAnsi="Times New Roman" w:cs="Times New Roman"/>
+          <w:sz w:val="24"/>
+          <w:szCs w:val="24"/>
+          <w:highlight w:val="cyan"/>
+          <w:lang w:val="en"/>
+        </w:rPr>
+        <w:t xml:space="preserve">Add panoramic picture of hallways </w:t>
+      </w:r>
+    </w:p>
+    <w:p>
+      <w:pPr>
         <w:rPr>
           <w:rFonts w:ascii="Times New Roman" w:eastAsia="Times New Roman" w:hAnsi="Times New Roman" w:cs="Times New Roman"/>
           <w:b/>
@@ -505,32 +535,13 @@
           <w:highlight w:val="yellow"/>
           <w:lang w:val="en"/>
         </w:rPr>
-        <w:t xml:space="preserve">The system should be available </w:t>
-      </w:r>
-      <w:proofErr w:type="gramStart"/>
-      <w:r>
-        <w:rPr>
-          <w:rFonts w:ascii="Times New Roman" w:eastAsia="Times New Roman" w:hAnsi="Times New Roman" w:cs="Times New Roman"/>
-          <w:color w:val="222222"/>
-          <w:sz w:val="24"/>
-          <w:szCs w:val="24"/>
-          <w:highlight w:val="yellow"/>
-          <w:lang w:val="en"/>
-        </w:rPr>
-        <w:t>at all times</w:t>
-      </w:r>
-      <w:proofErr w:type="gramEnd"/>
-      <w:r>
-        <w:rPr>
-          <w:rFonts w:ascii="Times New Roman" w:eastAsia="Times New Roman" w:hAnsi="Times New Roman" w:cs="Times New Roman"/>
-          <w:color w:val="222222"/>
-          <w:sz w:val="24"/>
-          <w:szCs w:val="24"/>
-          <w:highlight w:val="yellow"/>
-          <w:lang w:val="en"/>
-        </w:rPr>
-        <w:t xml:space="preserve"> and maintenances should occur during night time.</w:t>
-      </w:r>
+        <w:t>The system should be available at all times and maintenances should occur during night time.</w:t>
+      </w:r>
+    </w:p>
+    <w:p>
+      <w:pPr>
+        <w:pStyle w:val="ListParagraph"/>
+      </w:pPr>
     </w:p>
     <w:p/>
     <w:sectPr>
@@ -546,7 +557,7 @@
 </file>
 
 <file path=word/endnotes.xml><?xml version="1.0" encoding="utf-8"?>
-<w:endnotes xmlns:wpc="http://schemas.microsoft.com/office/word/2010/wordprocessingCanvas" xmlns:cx="http://schemas.microsoft.com/office/drawing/2014/chartex" xmlns:cx1="http://schemas.microsoft.com/office/drawing/2015/9/8/chartex" xmlns:cx2="http://schemas.microsoft.com/office/drawing/2015/10/21/chartex" xmlns:cx3="http://schemas.microsoft.com/office/drawing/2016/5/9/chartex" xmlns:cx4="http://schemas.microsoft.com/office/drawing/2016/5/10/chartex" xmlns:cx5="http://schemas.microsoft.com/office/drawing/2016/5/11/chartex" xmlns:cx6="http://schemas.microsoft.com/office/drawing/2016/5/12/chartex" xmlns:cx7="http://schemas.microsoft.com/office/drawing/2016/5/13/chartex" xmlns:cx8="http://schemas.microsoft.com/office/drawing/2016/5/14/chartex" xmlns:mc="http://schemas.openxmlformats.org/markup-compatibility/2006" xmlns:aink="http://schemas.microsoft.com/office/drawing/2016/ink" xmlns:am3d="http://schemas.microsoft.com/office/drawing/2017/model3d" xmlns:o="urn:schemas-microsoft-com:office:office" xmlns:r="http://schemas.openxmlformats.org/officeDocument/2006/relationships" xmlns:m="http://schemas.openxmlformats.org/officeDocument/2006/math" xmlns:v="urn:schemas-microsoft-com:vml" xmlns:wp14="http://schemas.microsoft.com/office/word/2010/wordprocessingDrawing" xmlns:wp="http://schemas.openxmlformats.org/drawingml/2006/wordprocessingDrawing" xmlns:w10="urn:schemas-microsoft-com:office:word" xmlns:w="http://schemas.openxmlformats.org/wordprocessingml/2006/main" xmlns:w14="http://schemas.microsoft.com/office/word/2010/wordml" xmlns:w15="http://schemas.microsoft.com/office/word/2012/wordml" xmlns:w16cid="http://schemas.microsoft.com/office/word/2016/wordml/cid" xmlns:w16se="http://schemas.microsoft.com/office/word/2015/wordml/symex" xmlns:wpg="http://schemas.microsoft.com/office/word/2010/wordprocessingGroup" xmlns:wpi="http://schemas.microsoft.com/office/word/2010/wordprocessingInk" xmlns:wne="http://schemas.microsoft.com/office/word/2006/wordml" xmlns:wps="http://schemas.microsoft.com/office/word/2010/wordprocessingShape" mc:Ignorable="w14 w15 w16se w16cid wp14">
+<w:endnotes xmlns:wpc="http://schemas.microsoft.com/office/word/2010/wordprocessingCanvas" xmlns:mo="http://schemas.microsoft.com/office/mac/office/2008/main" xmlns:mc="http://schemas.openxmlformats.org/markup-compatibility/2006" xmlns:mv="urn:schemas-microsoft-com:mac:vml" xmlns:o="urn:schemas-microsoft-com:office:office" xmlns:r="http://schemas.openxmlformats.org/officeDocument/2006/relationships" xmlns:m="http://schemas.openxmlformats.org/officeDocument/2006/math" xmlns:v="urn:schemas-microsoft-com:vml" xmlns:wp14="http://schemas.microsoft.com/office/word/2010/wordprocessingDrawing" xmlns:wp="http://schemas.openxmlformats.org/drawingml/2006/wordprocessingDrawing" xmlns:w10="urn:schemas-microsoft-com:office:word" xmlns:w="http://schemas.openxmlformats.org/wordprocessingml/2006/main" xmlns:w14="http://schemas.microsoft.com/office/word/2010/wordml" xmlns:w15="http://schemas.microsoft.com/office/word/2012/wordml" xmlns:wpg="http://schemas.microsoft.com/office/word/2010/wordprocessingGroup" xmlns:wpi="http://schemas.microsoft.com/office/word/2010/wordprocessingInk" xmlns:wne="http://schemas.microsoft.com/office/word/2006/wordml" xmlns:wps="http://schemas.microsoft.com/office/word/2010/wordprocessingShape" mc:Ignorable="w14 w15 wp14">
   <w:endnote w:type="separator" w:id="-1">
     <w:p>
       <w:pPr>
@@ -571,7 +582,7 @@
 </file>
 
 <file path=word/footer1.xml><?xml version="1.0" encoding="utf-8"?>
-<w:ftr xmlns:wpc="http://schemas.microsoft.com/office/word/2010/wordprocessingCanvas" xmlns:cx="http://schemas.microsoft.com/office/drawing/2014/chartex" xmlns:cx1="http://schemas.microsoft.com/office/drawing/2015/9/8/chartex" xmlns:cx2="http://schemas.microsoft.com/office/drawing/2015/10/21/chartex" xmlns:cx3="http://schemas.microsoft.com/office/drawing/2016/5/9/chartex" xmlns:cx4="http://schemas.microsoft.com/office/drawing/2016/5/10/chartex" xmlns:cx5="http://schemas.microsoft.com/office/drawing/2016/5/11/chartex" xmlns:cx6="http://schemas.microsoft.com/office/drawing/2016/5/12/chartex" xmlns:cx7="http://schemas.microsoft.com/office/drawing/2016/5/13/chartex" xmlns:cx8="http://schemas.microsoft.com/office/drawing/2016/5/14/chartex" xmlns:mc="http://schemas.openxmlformats.org/markup-compatibility/2006" xmlns:aink="http://schemas.microsoft.com/office/drawing/2016/ink" xmlns:am3d="http://schemas.microsoft.com/office/drawing/2017/model3d" xmlns:o="urn:schemas-microsoft-com:office:office" xmlns:r="http://schemas.openxmlformats.org/officeDocument/2006/relationships" xmlns:m="http://schemas.openxmlformats.org/officeDocument/2006/math" xmlns:v="urn:schemas-microsoft-com:vml" xmlns:wp14="http://schemas.microsoft.com/office/word/2010/wordprocessingDrawing" xmlns:wp="http://schemas.openxmlformats.org/drawingml/2006/wordprocessingDrawing" xmlns:w10="urn:schemas-microsoft-com:office:word" xmlns:w="http://schemas.openxmlformats.org/wordprocessingml/2006/main" xmlns:w14="http://schemas.microsoft.com/office/word/2010/wordml" xmlns:w15="http://schemas.microsoft.com/office/word/2012/wordml" xmlns:w16cid="http://schemas.microsoft.com/office/word/2016/wordml/cid" xmlns:w16se="http://schemas.microsoft.com/office/word/2015/wordml/symex" xmlns:wpg="http://schemas.microsoft.com/office/word/2010/wordprocessingGroup" xmlns:wpi="http://schemas.microsoft.com/office/word/2010/wordprocessingInk" xmlns:wne="http://schemas.microsoft.com/office/word/2006/wordml" xmlns:wps="http://schemas.microsoft.com/office/word/2010/wordprocessingShape" mc:Ignorable="w14 w15 w16se w16cid wp14">
+<w:ftr xmlns:wpc="http://schemas.microsoft.com/office/word/2010/wordprocessingCanvas" xmlns:mo="http://schemas.microsoft.com/office/mac/office/2008/main" xmlns:mc="http://schemas.openxmlformats.org/markup-compatibility/2006" xmlns:mv="urn:schemas-microsoft-com:mac:vml" xmlns:o="urn:schemas-microsoft-com:office:office" xmlns:r="http://schemas.openxmlformats.org/officeDocument/2006/relationships" xmlns:m="http://schemas.openxmlformats.org/officeDocument/2006/math" xmlns:v="urn:schemas-microsoft-com:vml" xmlns:wp14="http://schemas.microsoft.com/office/word/2010/wordprocessingDrawing" xmlns:wp="http://schemas.openxmlformats.org/drawingml/2006/wordprocessingDrawing" xmlns:w10="urn:schemas-microsoft-com:office:word" xmlns:w="http://schemas.openxmlformats.org/wordprocessingml/2006/main" xmlns:w14="http://schemas.microsoft.com/office/word/2010/wordml" xmlns:w15="http://schemas.microsoft.com/office/word/2012/wordml" xmlns:wpg="http://schemas.microsoft.com/office/word/2010/wordprocessingGroup" xmlns:wpi="http://schemas.microsoft.com/office/word/2010/wordprocessingInk" xmlns:wne="http://schemas.microsoft.com/office/word/2006/wordml" xmlns:wps="http://schemas.microsoft.com/office/word/2010/wordprocessingShape" mc:Ignorable="w14 w15 wp14">
   <w:tbl>
     <w:tblPr>
       <w:tblW w:w="0" w:type="auto"/>
@@ -629,7 +640,7 @@
 </file>
 
 <file path=word/footnotes.xml><?xml version="1.0" encoding="utf-8"?>
-<w:footnotes xmlns:wpc="http://schemas.microsoft.com/office/word/2010/wordprocessingCanvas" xmlns:cx="http://schemas.microsoft.com/office/drawing/2014/chartex" xmlns:cx1="http://schemas.microsoft.com/office/drawing/2015/9/8/chartex" xmlns:cx2="http://schemas.microsoft.com/office/drawing/2015/10/21/chartex" xmlns:cx3="http://schemas.microsoft.com/office/drawing/2016/5/9/chartex" xmlns:cx4="http://schemas.microsoft.com/office/drawing/2016/5/10/chartex" xmlns:cx5="http://schemas.microsoft.com/office/drawing/2016/5/11/chartex" xmlns:cx6="http://schemas.microsoft.com/office/drawing/2016/5/12/chartex" xmlns:cx7="http://schemas.microsoft.com/office/drawing/2016/5/13/chartex" xmlns:cx8="http://schemas.microsoft.com/office/drawing/2016/5/14/chartex" xmlns:mc="http://schemas.openxmlformats.org/markup-compatibility/2006" xmlns:aink="http://schemas.microsoft.com/office/drawing/2016/ink" xmlns:am3d="http://schemas.microsoft.com/office/drawing/2017/model3d" xmlns:o="urn:schemas-microsoft-com:office:office" xmlns:r="http://schemas.openxmlformats.org/officeDocument/2006/relationships" xmlns:m="http://schemas.openxmlformats.org/officeDocument/2006/math" xmlns:v="urn:schemas-microsoft-com:vml" xmlns:wp14="http://schemas.microsoft.com/office/word/2010/wordprocessingDrawing" xmlns:wp="http://schemas.openxmlformats.org/drawingml/2006/wordprocessingDrawing" xmlns:w10="urn:schemas-microsoft-com:office:word" xmlns:w="http://schemas.openxmlformats.org/wordprocessingml/2006/main" xmlns:w14="http://schemas.microsoft.com/office/word/2010/wordml" xmlns:w15="http://schemas.microsoft.com/office/word/2012/wordml" xmlns:w16cid="http://schemas.microsoft.com/office/word/2016/wordml/cid" xmlns:w16se="http://schemas.microsoft.com/office/word/2015/wordml/symex" xmlns:wpg="http://schemas.microsoft.com/office/word/2010/wordprocessingGroup" xmlns:wpi="http://schemas.microsoft.com/office/word/2010/wordprocessingInk" xmlns:wne="http://schemas.microsoft.com/office/word/2006/wordml" xmlns:wps="http://schemas.microsoft.com/office/word/2010/wordprocessingShape" mc:Ignorable="w14 w15 w16se w16cid wp14">
+<w:footnotes xmlns:wpc="http://schemas.microsoft.com/office/word/2010/wordprocessingCanvas" xmlns:mo="http://schemas.microsoft.com/office/mac/office/2008/main" xmlns:mc="http://schemas.openxmlformats.org/markup-compatibility/2006" xmlns:mv="urn:schemas-microsoft-com:mac:vml" xmlns:o="urn:schemas-microsoft-com:office:office" xmlns:r="http://schemas.openxmlformats.org/officeDocument/2006/relationships" xmlns:m="http://schemas.openxmlformats.org/officeDocument/2006/math" xmlns:v="urn:schemas-microsoft-com:vml" xmlns:wp14="http://schemas.microsoft.com/office/word/2010/wordprocessingDrawing" xmlns:wp="http://schemas.openxmlformats.org/drawingml/2006/wordprocessingDrawing" xmlns:w10="urn:schemas-microsoft-com:office:word" xmlns:w="http://schemas.openxmlformats.org/wordprocessingml/2006/main" xmlns:w14="http://schemas.microsoft.com/office/word/2010/wordml" xmlns:w15="http://schemas.microsoft.com/office/word/2012/wordml" xmlns:wpg="http://schemas.microsoft.com/office/word/2010/wordprocessingGroup" xmlns:wpi="http://schemas.microsoft.com/office/word/2010/wordprocessingInk" xmlns:wne="http://schemas.microsoft.com/office/word/2006/wordml" xmlns:wps="http://schemas.microsoft.com/office/word/2010/wordprocessingShape" mc:Ignorable="w14 w15 wp14">
   <w:footnote w:type="separator" w:id="-1">
     <w:p>
       <w:pPr>
@@ -654,7 +665,7 @@
 </file>
 
 <file path=word/header1.xml><?xml version="1.0" encoding="utf-8"?>
-<w:hdr xmlns:wpc="http://schemas.microsoft.com/office/word/2010/wordprocessingCanvas" xmlns:cx="http://schemas.microsoft.com/office/drawing/2014/chartex" xmlns:cx1="http://schemas.microsoft.com/office/drawing/2015/9/8/chartex" xmlns:cx2="http://schemas.microsoft.com/office/drawing/2015/10/21/chartex" xmlns:cx3="http://schemas.microsoft.com/office/drawing/2016/5/9/chartex" xmlns:cx4="http://schemas.microsoft.com/office/drawing/2016/5/10/chartex" xmlns:cx5="http://schemas.microsoft.com/office/drawing/2016/5/11/chartex" xmlns:cx6="http://schemas.microsoft.com/office/drawing/2016/5/12/chartex" xmlns:cx7="http://schemas.microsoft.com/office/drawing/2016/5/13/chartex" xmlns:cx8="http://schemas.microsoft.com/office/drawing/2016/5/14/chartex" xmlns:mc="http://schemas.openxmlformats.org/markup-compatibility/2006" xmlns:aink="http://schemas.microsoft.com/office/drawing/2016/ink" xmlns:am3d="http://schemas.microsoft.com/office/drawing/2017/model3d" xmlns:o="urn:schemas-microsoft-com:office:office" xmlns:r="http://schemas.openxmlformats.org/officeDocument/2006/relationships" xmlns:m="http://schemas.openxmlformats.org/officeDocument/2006/math" xmlns:v="urn:schemas-microsoft-com:vml" xmlns:wp14="http://schemas.microsoft.com/office/word/2010/wordprocessingDrawing" xmlns:wp="http://schemas.openxmlformats.org/drawingml/2006/wordprocessingDrawing" xmlns:w10="urn:schemas-microsoft-com:office:word" xmlns:w="http://schemas.openxmlformats.org/wordprocessingml/2006/main" xmlns:w14="http://schemas.microsoft.com/office/word/2010/wordml" xmlns:w15="http://schemas.microsoft.com/office/word/2012/wordml" xmlns:w16cid="http://schemas.microsoft.com/office/word/2016/wordml/cid" xmlns:w16se="http://schemas.microsoft.com/office/word/2015/wordml/symex" xmlns:wpg="http://schemas.microsoft.com/office/word/2010/wordprocessingGroup" xmlns:wpi="http://schemas.microsoft.com/office/word/2010/wordprocessingInk" xmlns:wne="http://schemas.microsoft.com/office/word/2006/wordml" xmlns:wps="http://schemas.microsoft.com/office/word/2010/wordprocessingShape" mc:Ignorable="w14 w15 w16se w16cid wp14">
+<w:hdr xmlns:wpc="http://schemas.microsoft.com/office/word/2010/wordprocessingCanvas" xmlns:mo="http://schemas.microsoft.com/office/mac/office/2008/main" xmlns:mc="http://schemas.openxmlformats.org/markup-compatibility/2006" xmlns:mv="urn:schemas-microsoft-com:mac:vml" xmlns:o="urn:schemas-microsoft-com:office:office" xmlns:r="http://schemas.openxmlformats.org/officeDocument/2006/relationships" xmlns:m="http://schemas.openxmlformats.org/officeDocument/2006/math" xmlns:v="urn:schemas-microsoft-com:vml" xmlns:wp14="http://schemas.microsoft.com/office/word/2010/wordprocessingDrawing" xmlns:wp="http://schemas.openxmlformats.org/drawingml/2006/wordprocessingDrawing" xmlns:w10="urn:schemas-microsoft-com:office:word" xmlns:w="http://schemas.openxmlformats.org/wordprocessingml/2006/main" xmlns:w14="http://schemas.microsoft.com/office/word/2010/wordml" xmlns:w15="http://schemas.microsoft.com/office/word/2012/wordml" xmlns:wpg="http://schemas.microsoft.com/office/word/2010/wordprocessingGroup" xmlns:wpi="http://schemas.microsoft.com/office/word/2010/wordprocessingInk" xmlns:wne="http://schemas.microsoft.com/office/word/2006/wordml" xmlns:wps="http://schemas.microsoft.com/office/word/2010/wordprocessingShape" mc:Ignorable="w14 w15 wp14">
   <w:tbl>
     <w:tblPr>
       <w:tblW w:w="0" w:type="auto"/>
@@ -832,8 +843,8 @@
 </file>
 
 <file path=word/numbering.xml><?xml version="1.0" encoding="utf-8"?>
-<w:numbering xmlns:wpc="http://schemas.microsoft.com/office/word/2010/wordprocessingCanvas" xmlns:cx="http://schemas.microsoft.com/office/drawing/2014/chartex" xmlns:cx1="http://schemas.microsoft.com/office/drawing/2015/9/8/chartex" xmlns:cx2="http://schemas.microsoft.com/office/drawing/2015/10/21/chartex" xmlns:cx3="http://schemas.microsoft.com/office/drawing/2016/5/9/chartex" xmlns:cx4="http://schemas.microsoft.com/office/drawing/2016/5/10/chartex" xmlns:cx5="http://schemas.microsoft.com/office/drawing/2016/5/11/chartex" xmlns:cx6="http://schemas.microsoft.com/office/drawing/2016/5/12/chartex" xmlns:cx7="http://schemas.microsoft.com/office/drawing/2016/5/13/chartex" xmlns:cx8="http://schemas.microsoft.com/office/drawing/2016/5/14/chartex" xmlns:mc="http://schemas.openxmlformats.org/markup-compatibility/2006" xmlns:aink="http://schemas.microsoft.com/office/drawing/2016/ink" xmlns:am3d="http://schemas.microsoft.com/office/drawing/2017/model3d" xmlns:o="urn:schemas-microsoft-com:office:office" xmlns:r="http://schemas.openxmlformats.org/officeDocument/2006/relationships" xmlns:m="http://schemas.openxmlformats.org/officeDocument/2006/math" xmlns:v="urn:schemas-microsoft-com:vml" xmlns:wp14="http://schemas.microsoft.com/office/word/2010/wordprocessingDrawing" xmlns:wp="http://schemas.openxmlformats.org/drawingml/2006/wordprocessingDrawing" xmlns:w10="urn:schemas-microsoft-com:office:word" xmlns:w="http://schemas.openxmlformats.org/wordprocessingml/2006/main" xmlns:w14="http://schemas.microsoft.com/office/word/2010/wordml" xmlns:w15="http://schemas.microsoft.com/office/word/2012/wordml" xmlns:w16cid="http://schemas.microsoft.com/office/word/2016/wordml/cid" xmlns:w16se="http://schemas.microsoft.com/office/word/2015/wordml/symex" xmlns:wpg="http://schemas.microsoft.com/office/word/2010/wordprocessingGroup" xmlns:wpi="http://schemas.microsoft.com/office/word/2010/wordprocessingInk" xmlns:wne="http://schemas.microsoft.com/office/word/2006/wordml" xmlns:wps="http://schemas.microsoft.com/office/word/2010/wordprocessingShape" mc:Ignorable="w14 w15 w16se w16cid wp14">
-  <w:abstractNum w:abstractNumId="0" w15:restartNumberingAfterBreak="0">
+<w:numbering xmlns:wpc="http://schemas.microsoft.com/office/word/2010/wordprocessingCanvas" xmlns:mo="http://schemas.microsoft.com/office/mac/office/2008/main" xmlns:mc="http://schemas.openxmlformats.org/markup-compatibility/2006" xmlns:mv="urn:schemas-microsoft-com:mac:vml" xmlns:o="urn:schemas-microsoft-com:office:office" xmlns:r="http://schemas.openxmlformats.org/officeDocument/2006/relationships" xmlns:m="http://schemas.openxmlformats.org/officeDocument/2006/math" xmlns:v="urn:schemas-microsoft-com:vml" xmlns:wp14="http://schemas.microsoft.com/office/word/2010/wordprocessingDrawing" xmlns:wp="http://schemas.openxmlformats.org/drawingml/2006/wordprocessingDrawing" xmlns:w10="urn:schemas-microsoft-com:office:word" xmlns:w="http://schemas.openxmlformats.org/wordprocessingml/2006/main" xmlns:w14="http://schemas.microsoft.com/office/word/2010/wordml" xmlns:w15="http://schemas.microsoft.com/office/word/2012/wordml" xmlns:wpg="http://schemas.microsoft.com/office/word/2010/wordprocessingGroup" xmlns:wpi="http://schemas.microsoft.com/office/word/2010/wordprocessingInk" xmlns:wne="http://schemas.microsoft.com/office/word/2006/wordml" xmlns:wps="http://schemas.microsoft.com/office/word/2010/wordprocessingShape" mc:Ignorable="w14 w15 wp14">
+  <w:abstractNum w:abstractNumId="0">
     <w:nsid w:val="18603D74"/>
     <w:multiLevelType w:val="hybridMultilevel"/>
     <w:tmpl w:val="8EE426C8"/>
@@ -946,7 +957,7 @@
       </w:rPr>
     </w:lvl>
   </w:abstractNum>
-  <w:abstractNum w:abstractNumId="1" w15:restartNumberingAfterBreak="0">
+  <w:abstractNum w:abstractNumId="1">
     <w:nsid w:val="3212246E"/>
     <w:multiLevelType w:val="hybridMultilevel"/>
     <w:tmpl w:val="88AA5330"/>
@@ -1059,7 +1070,7 @@
       </w:rPr>
     </w:lvl>
   </w:abstractNum>
-  <w:abstractNum w:abstractNumId="2" w15:restartNumberingAfterBreak="0">
+  <w:abstractNum w:abstractNumId="2">
     <w:nsid w:val="5CEF766F"/>
     <w:multiLevelType w:val="hybridMultilevel"/>
     <w:tmpl w:val="A9408610"/>
@@ -1172,7 +1183,7 @@
       </w:rPr>
     </w:lvl>
   </w:abstractNum>
-  <w:abstractNum w:abstractNumId="3" w15:restartNumberingAfterBreak="0">
+  <w:abstractNum w:abstractNumId="3">
     <w:nsid w:val="688570BC"/>
     <w:multiLevelType w:val="hybridMultilevel"/>
     <w:tmpl w:val="6D24794C"/>
@@ -1285,7 +1296,7 @@
       </w:rPr>
     </w:lvl>
   </w:abstractNum>
-  <w:abstractNum w:abstractNumId="4" w15:restartNumberingAfterBreak="0">
+  <w:abstractNum w:abstractNumId="4">
     <w:nsid w:val="71E70BDE"/>
     <w:multiLevelType w:val="hybridMultilevel"/>
     <w:tmpl w:val="CE1450A4"/>
@@ -1398,7 +1409,7 @@
       </w:rPr>
     </w:lvl>
   </w:abstractNum>
-  <w:abstractNum w:abstractNumId="5" w15:restartNumberingAfterBreak="0">
+  <w:abstractNum w:abstractNumId="5">
     <w:nsid w:val="7FEF5639"/>
     <w:multiLevelType w:val="hybridMultilevel"/>
     <w:tmpl w:val="0364633E"/>
@@ -1533,7 +1544,7 @@
 </file>
 
 <file path=word/styles.xml><?xml version="1.0" encoding="utf-8"?>
-<w:styles xmlns:mc="http://schemas.openxmlformats.org/markup-compatibility/2006" xmlns:r="http://schemas.openxmlformats.org/officeDocument/2006/relationships" xmlns:w="http://schemas.openxmlformats.org/wordprocessingml/2006/main" xmlns:w14="http://schemas.microsoft.com/office/word/2010/wordml" xmlns:w15="http://schemas.microsoft.com/office/word/2012/wordml" xmlns:w16cid="http://schemas.microsoft.com/office/word/2016/wordml/cid" xmlns:w16se="http://schemas.microsoft.com/office/word/2015/wordml/symex" mc:Ignorable="w14 w15 w16se w16cid">
+<w:styles xmlns:mc="http://schemas.openxmlformats.org/markup-compatibility/2006" xmlns:r="http://schemas.openxmlformats.org/officeDocument/2006/relationships" xmlns:w="http://schemas.openxmlformats.org/wordprocessingml/2006/main" xmlns:w14="http://schemas.microsoft.com/office/word/2010/wordml" xmlns:w15="http://schemas.microsoft.com/office/word/2012/wordml" mc:Ignorable="w14 w15">
   <w:docDefaults>
     <w:rPrDefault>
       <w:rPr>
@@ -1549,7 +1560,7 @@
       </w:pPr>
     </w:pPrDefault>
   </w:docDefaults>
-  <w:latentStyles w:defLockedState="0" w:defUIPriority="99" w:defSemiHidden="0" w:defUnhideWhenUsed="0" w:defQFormat="0" w:count="375">
+  <w:latentStyles w:defLockedState="0" w:defUIPriority="99" w:defSemiHidden="0" w:defUnhideWhenUsed="0" w:defQFormat="0" w:count="382">
     <w:lsdException w:name="Normal" w:uiPriority="0" w:qFormat="1"/>
     <w:lsdException w:name="heading 1" w:uiPriority="9" w:qFormat="1"/>
     <w:lsdException w:name="heading 2" w:semiHidden="1" w:uiPriority="9" w:unhideWhenUsed="1" w:qFormat="1"/>
@@ -1655,6 +1666,7 @@
     <w:lsdException w:name="HTML Sample" w:semiHidden="1" w:unhideWhenUsed="1"/>
     <w:lsdException w:name="HTML Typewriter" w:semiHidden="1" w:unhideWhenUsed="1"/>
     <w:lsdException w:name="HTML Variable" w:semiHidden="1" w:unhideWhenUsed="1"/>
+    <w:lsdException w:name="Normal Table" w:semiHidden="1" w:unhideWhenUsed="1"/>
     <w:lsdException w:name="annotation subject" w:semiHidden="1" w:unhideWhenUsed="1"/>
     <w:lsdException w:name="No List" w:semiHidden="1" w:unhideWhenUsed="1"/>
     <w:lsdException w:name="Outline List 1" w:semiHidden="1" w:unhideWhenUsed="1"/>
@@ -1698,8 +1710,10 @@
     <w:lsdException w:name="Table Elegant" w:semiHidden="1" w:unhideWhenUsed="1"/>
     <w:lsdException w:name="Table Professional" w:semiHidden="1" w:unhideWhenUsed="1"/>
     <w:lsdException w:name="Table Subtle 1" w:semiHidden="1" w:unhideWhenUsed="1"/>
+    <w:lsdException w:name="Table Subtle 2" w:semiHidden="1" w:unhideWhenUsed="1"/>
     <w:lsdException w:name="Table Web 1" w:semiHidden="1" w:unhideWhenUsed="1"/>
     <w:lsdException w:name="Table Web 2" w:semiHidden="1" w:unhideWhenUsed="1"/>
+    <w:lsdException w:name="Table Web 3" w:semiHidden="1" w:unhideWhenUsed="1"/>
     <w:lsdException w:name="Balloon Text" w:semiHidden="1" w:unhideWhenUsed="1"/>
     <w:lsdException w:name="Table Grid" w:uiPriority="39"/>
     <w:lsdException w:name="Table Theme" w:semiHidden="1" w:unhideWhenUsed="1"/>
@@ -1920,8 +1934,6 @@
     <w:lsdException w:name="List Table 7 Colorful Accent 6" w:uiPriority="52"/>
     <w:lsdException w:name="Mention" w:semiHidden="1" w:unhideWhenUsed="1"/>
     <w:lsdException w:name="Smart Hyperlink" w:semiHidden="1" w:unhideWhenUsed="1"/>
-    <w:lsdException w:name="Hashtag" w:semiHidden="1" w:unhideWhenUsed="1"/>
-    <w:lsdException w:name="Unresolved Mention" w:semiHidden="1" w:unhideWhenUsed="1"/>
   </w:latentStyles>
   <w:style w:type="paragraph" w:default="1" w:styleId="Normal">
     <w:name w:val="Normal"/>
@@ -1983,6 +1995,7 @@
       <w:spacing w:after="0" w:line="240" w:lineRule="auto"/>
     </w:pPr>
     <w:tblPr>
+      <w:tblInd w:w="0" w:type="dxa"/>
       <w:tblBorders>
         <w:top w:val="single" w:sz="4" w:space="0" w:color="000000" w:themeColor="text1"/>
         <w:left w:val="single" w:sz="4" w:space="0" w:color="000000" w:themeColor="text1"/>
@@ -1991,6 +2004,12 @@
         <w:insideH w:val="single" w:sz="4" w:space="0" w:color="000000" w:themeColor="text1"/>
         <w:insideV w:val="single" w:sz="4" w:space="0" w:color="000000" w:themeColor="text1"/>
       </w:tblBorders>
+      <w:tblCellMar>
+        <w:top w:w="0" w:type="dxa"/>
+        <w:left w:w="108" w:type="dxa"/>
+        <w:bottom w:w="0" w:type="dxa"/>
+        <w:right w:w="108" w:type="dxa"/>
+      </w:tblCellMar>
     </w:tblPr>
   </w:style>
   <w:style w:type="character" w:customStyle="1" w:styleId="HeaderChar">

</xml_diff>